<commit_message>
more ideas for features
</commit_message>
<xml_diff>
--- a/features.docx
+++ b/features.docx
@@ -156,17 +156,114 @@
         </w:numPr>
         <w:bidi/>
         <w:rPr>
-          <w:rtl/>
-          <w:lang w:bidi="he-IL"/>
-        </w:rPr>
-      </w:pPr>
-      <w:r>
-        <w:rPr>
-          <w:rFonts w:hint="cs"/>
-          <w:rtl/>
-          <w:lang w:bidi="he-IL"/>
-        </w:rPr>
-        <w:t>אם האבא מימין - חיובי</w:t>
+          <w:lang w:bidi="he-IL"/>
+        </w:rPr>
+      </w:pPr>
+      <w:r>
+        <w:rPr>
+          <w:rFonts w:hint="cs"/>
+          <w:rtl/>
+          <w:lang w:bidi="he-IL"/>
+        </w:rPr>
+        <w:t xml:space="preserve">אם האבא מימין </w:t>
+      </w:r>
+      <w:r>
+        <w:rPr>
+          <w:rtl/>
+          <w:lang w:bidi="he-IL"/>
+        </w:rPr>
+        <w:t>–</w:t>
+      </w:r>
+      <w:r>
+        <w:rPr>
+          <w:rFonts w:hint="cs"/>
+          <w:rtl/>
+          <w:lang w:bidi="he-IL"/>
+        </w:rPr>
+        <w:t xml:space="preserve"> חיובי</w:t>
+      </w:r>
+    </w:p>
+    <w:p>
+      <w:pPr>
+        <w:pStyle w:val="ListParagraph"/>
+        <w:bidi/>
+        <w:rPr>
+          <w:rtl/>
+          <w:lang w:bidi="he-IL"/>
+        </w:rPr>
+      </w:pPr>
+      <w:r>
+        <w:rPr>
+          <w:rFonts w:hint="cs"/>
+          <w:rtl/>
+          <w:lang w:bidi="he-IL"/>
+        </w:rPr>
+        <w:t>סיבה:</w:t>
+      </w:r>
+    </w:p>
+    <w:p>
+      <w:pPr>
+        <w:pStyle w:val="ListParagraph"/>
+        <w:bidi/>
+        <w:rPr>
+          <w:lang w:bidi="he-IL"/>
+        </w:rPr>
+      </w:pPr>
+      <w:r>
+        <w:rPr>
+          <w:rFonts w:cs="Arial"/>
+          <w:noProof/>
+          <w:rtl/>
+          <w:lang w:bidi="he-IL"/>
+        </w:rPr>
+        <w:drawing>
+          <wp:inline distT="0" distB="0" distL="0" distR="0">
+            <wp:extent cx="3060700" cy="1652306"/>
+            <wp:effectExtent l="0" t="0" r="6350" b="5080"/>
+            <wp:docPr id="3" name="Picture 3"/>
+            <wp:cNvGraphicFramePr>
+              <a:graphicFrameLocks xmlns:a="http://schemas.openxmlformats.org/drawingml/2006/main" noChangeAspect="1"/>
+            </wp:cNvGraphicFramePr>
+            <a:graphic xmlns:a="http://schemas.openxmlformats.org/drawingml/2006/main">
+              <a:graphicData uri="http://schemas.openxmlformats.org/drawingml/2006/picture">
+                <pic:pic xmlns:pic="http://schemas.openxmlformats.org/drawingml/2006/picture">
+                  <pic:nvPicPr>
+                    <pic:cNvPr id="0" name="Picture 3"/>
+                    <pic:cNvPicPr>
+                      <a:picLocks noChangeAspect="1" noChangeArrowheads="1"/>
+                    </pic:cNvPicPr>
+                  </pic:nvPicPr>
+                  <pic:blipFill>
+                    <a:blip r:embed="rId5" cstate="print">
+                      <a:extLst>
+                        <a:ext uri="{28A0092B-C50C-407E-A947-70E740481C1C}">
+                          <a14:useLocalDpi xmlns:a14="http://schemas.microsoft.com/office/drawing/2010/main" val="0"/>
+                        </a:ext>
+                      </a:extLst>
+                    </a:blip>
+                    <a:srcRect/>
+                    <a:stretch>
+                      <a:fillRect/>
+                    </a:stretch>
+                  </pic:blipFill>
+                  <pic:spPr bwMode="auto">
+                    <a:xfrm>
+                      <a:off x="0" y="0"/>
+                      <a:ext cx="3077029" cy="1661121"/>
+                    </a:xfrm>
+                    <a:prstGeom prst="rect">
+                      <a:avLst/>
+                    </a:prstGeom>
+                    <a:noFill/>
+                    <a:ln>
+                      <a:noFill/>
+                    </a:ln>
+                  </pic:spPr>
+                </pic:pic>
+              </a:graphicData>
+            </a:graphic>
+          </wp:inline>
+        </w:drawing>
       </w:r>
     </w:p>
     <w:p>
@@ -214,6 +311,472 @@
           <w:rtl/>
           <w:lang w:bidi="he-IL"/>
         </w:rPr>
+        <w:t>פיצ'רים הכוללים גם התייחסות לאורך המשפט המלא? (נגיד בהקשר של המרחק בין המילים, או האינדקס של המילה במשפט)</w:t>
+      </w:r>
+    </w:p>
+    <w:p>
+      <w:pPr>
+        <w:pStyle w:val="ListParagraph"/>
+        <w:numPr>
+          <w:ilvl w:val="0"/>
+          <w:numId w:val="1"/>
+        </w:numPr>
+        <w:bidi/>
+        <w:rPr>
+          <w:rFonts w:hint="cs"/>
+          <w:lang w:bidi="he-IL"/>
+        </w:rPr>
+      </w:pPr>
+      <w:r>
+        <w:rPr>
+          <w:rFonts w:hint="cs"/>
+          <w:rtl/>
+          <w:lang w:bidi="he-IL"/>
+        </w:rPr>
+        <w:t xml:space="preserve">פיצ'רים הכוללים התייחסות גם למילה שליד אחת המילים שבקשת? </w:t>
+      </w:r>
+    </w:p>
+    <w:p>
+      <w:pPr>
+        <w:pStyle w:val="ListParagraph"/>
+        <w:numPr>
+          <w:ilvl w:val="1"/>
+          <w:numId w:val="1"/>
+        </w:numPr>
+        <w:bidi/>
+        <w:rPr>
+          <w:lang w:bidi="he-IL"/>
+        </w:rPr>
+      </w:pPr>
+      <w:r>
+        <w:rPr>
+          <w:rFonts w:hint="cs"/>
+          <w:rtl/>
+          <w:lang w:bidi="he-IL"/>
+        </w:rPr>
+        <w:t xml:space="preserve">הסיבה </w:t>
+      </w:r>
+      <w:r>
+        <w:rPr>
+          <w:rtl/>
+          <w:lang w:bidi="he-IL"/>
+        </w:rPr>
+        <w:t>–</w:t>
+      </w:r>
+      <w:r>
+        <w:rPr>
+          <w:rFonts w:hint="cs"/>
+          <w:rtl/>
+          <w:lang w:bidi="he-IL"/>
+        </w:rPr>
+        <w:t xml:space="preserve"> לדוגמה יכול לתת מידע לגבי קשר של פועל ושם עצם מיודע (לדוגמה: </w:t>
+      </w:r>
+      <w:r>
+        <w:rPr>
+          <w:lang w:bidi="he-IL"/>
+        </w:rPr>
+        <w:t>hit the ball</w:t>
+      </w:r>
+      <w:r>
+        <w:rPr>
+          <w:rFonts w:hint="cs"/>
+          <w:rtl/>
+          <w:lang w:bidi="he-IL"/>
+        </w:rPr>
+        <w:t xml:space="preserve"> -&gt; אנחנו יודעים גם שאם המרחק הוא 2 בין הפועל לש"ע, והמילה שלפני היא </w:t>
+      </w:r>
+      <w:r>
+        <w:rPr>
+          <w:rFonts w:hint="cs"/>
+          <w:lang w:bidi="he-IL"/>
+        </w:rPr>
+        <w:t>THE</w:t>
+      </w:r>
+      <w:r>
+        <w:rPr>
+          <w:rFonts w:hint="cs"/>
+          <w:rtl/>
+          <w:lang w:bidi="he-IL"/>
+        </w:rPr>
+        <w:t xml:space="preserve">, הרי שכמעט בהכרח יש קשת בין </w:t>
+      </w:r>
+      <w:r>
+        <w:rPr>
+          <w:lang w:bidi="he-IL"/>
+        </w:rPr>
+        <w:t>hit</w:t>
+      </w:r>
+      <w:r>
+        <w:rPr>
+          <w:rFonts w:hint="cs"/>
+          <w:rtl/>
+          <w:lang w:bidi="he-IL"/>
+        </w:rPr>
+        <w:t xml:space="preserve"> ל-</w:t>
+      </w:r>
+      <w:r>
+        <w:rPr>
+          <w:lang w:bidi="he-IL"/>
+        </w:rPr>
+        <w:t>ball</w:t>
+      </w:r>
+      <w:r>
+        <w:rPr>
+          <w:rFonts w:hint="cs"/>
+          <w:rtl/>
+          <w:lang w:bidi="he-IL"/>
+        </w:rPr>
+        <w:t xml:space="preserve">, ואכן ספציפית במקרה הזה </w:t>
+      </w:r>
+      <w:r>
+        <w:rPr>
+          <w:rFonts w:hint="cs"/>
+          <w:rtl/>
+          <w:lang w:bidi="he-IL"/>
+        </w:rPr>
+        <w:t xml:space="preserve">הקשת היא בין </w:t>
+      </w:r>
+      <w:r>
+        <w:rPr>
+          <w:lang w:bidi="he-IL"/>
+        </w:rPr>
+        <w:t>hit</w:t>
+      </w:r>
+      <w:r>
+        <w:rPr>
+          <w:rFonts w:hint="cs"/>
+          <w:rtl/>
+          <w:lang w:bidi="he-IL"/>
+        </w:rPr>
+        <w:t xml:space="preserve"> ל-</w:t>
+      </w:r>
+      <w:r>
+        <w:rPr>
+          <w:lang w:bidi="he-IL"/>
+        </w:rPr>
+        <w:t>ball</w:t>
+      </w:r>
+      <w:r>
+        <w:rPr>
+          <w:rFonts w:hint="cs"/>
+          <w:rtl/>
+          <w:lang w:bidi="he-IL"/>
+        </w:rPr>
+        <w:t>)</w:t>
+      </w:r>
+    </w:p>
+    <w:p>
+      <w:pPr>
+        <w:pStyle w:val="ListParagraph"/>
+        <w:bidi/>
+        <w:ind w:left="1440"/>
+        <w:rPr>
+          <w:lang w:bidi="he-IL"/>
+        </w:rPr>
+      </w:pPr>
+      <w:r>
+        <w:rPr>
+          <w:rFonts w:cs="Arial"/>
+          <w:noProof/>
+          <w:rtl/>
+          <w:lang w:bidi="he-IL"/>
+        </w:rPr>
+        <w:drawing>
+          <wp:inline distT="0" distB="0" distL="0" distR="0">
+            <wp:extent cx="863600" cy="444500"/>
+            <wp:effectExtent l="0" t="0" r="0" b="0"/>
+            <wp:docPr id="1" name="Picture 1"/>
+            <wp:cNvGraphicFramePr>
+              <a:graphicFrameLocks xmlns:a="http://schemas.openxmlformats.org/drawingml/2006/main" noChangeAspect="1"/>
+            </wp:cNvGraphicFramePr>
+            <a:graphic xmlns:a="http://schemas.openxmlformats.org/drawingml/2006/main">
+              <a:graphicData uri="http://schemas.openxmlformats.org/drawingml/2006/picture">
+                <pic:pic xmlns:pic="http://schemas.openxmlformats.org/drawingml/2006/picture">
+                  <pic:nvPicPr>
+                    <pic:cNvPr id="0" name="Picture 1"/>
+                    <pic:cNvPicPr>
+                      <a:picLocks noChangeAspect="1" noChangeArrowheads="1"/>
+                    </pic:cNvPicPr>
+                  </pic:nvPicPr>
+                  <pic:blipFill>
+                    <a:blip r:embed="rId6">
+                      <a:extLst>
+                        <a:ext uri="{28A0092B-C50C-407E-A947-70E740481C1C}">
+                          <a14:useLocalDpi xmlns:a14="http://schemas.microsoft.com/office/drawing/2010/main" val="0"/>
+                        </a:ext>
+                      </a:extLst>
+                    </a:blip>
+                    <a:srcRect/>
+                    <a:stretch>
+                      <a:fillRect/>
+                    </a:stretch>
+                  </pic:blipFill>
+                  <pic:spPr bwMode="auto">
+                    <a:xfrm>
+                      <a:off x="0" y="0"/>
+                      <a:ext cx="863600" cy="444500"/>
+                    </a:xfrm>
+                    <a:prstGeom prst="rect">
+                      <a:avLst/>
+                    </a:prstGeom>
+                    <a:noFill/>
+                    <a:ln>
+                      <a:noFill/>
+                    </a:ln>
+                  </pic:spPr>
+                </pic:pic>
+              </a:graphicData>
+            </a:graphic>
+          </wp:inline>
+        </w:drawing>
+      </w:r>
+    </w:p>
+    <w:p>
+      <w:pPr>
+        <w:pStyle w:val="ListParagraph"/>
+        <w:numPr>
+          <w:ilvl w:val="1"/>
+          <w:numId w:val="1"/>
+        </w:numPr>
+        <w:bidi/>
+        <w:rPr>
+          <w:rtl/>
+          <w:lang w:bidi="he-IL"/>
+        </w:rPr>
+      </w:pPr>
+      <w:r>
+        <w:rPr>
+          <w:rFonts w:hint="cs"/>
+          <w:rtl/>
+          <w:lang w:bidi="he-IL"/>
+        </w:rPr>
+        <w:t xml:space="preserve">אח"כ חיפשתי קצת וראיתי שזה גם מופיע באיזה מאמר: </w:t>
+      </w:r>
+      <w:hyperlink r:id="rId7" w:history="1">
+        <w:r>
+          <w:rPr>
+            <w:rStyle w:val="Hyperlink"/>
+            <w:lang w:bidi="he-IL"/>
+          </w:rPr>
+          <w:t>http://www.aclweb.org/anthology/C14-1078</w:t>
+        </w:r>
+      </w:hyperlink>
+      <w:r>
+        <w:rPr>
+          <w:rFonts w:hint="cs"/>
+          <w:rtl/>
+          <w:lang w:bidi="he-IL"/>
+        </w:rPr>
+        <w:t xml:space="preserve"> </w:t>
+      </w:r>
+    </w:p>
+    <w:p>
+      <w:pPr>
+        <w:pStyle w:val="ListParagraph"/>
+        <w:bidi/>
+        <w:ind w:left="1440"/>
+        <w:rPr>
+          <w:rtl/>
+          <w:lang w:bidi="he-IL"/>
+        </w:rPr>
+      </w:pPr>
+    </w:p>
+    <w:p>
+      <w:pPr>
+        <w:pStyle w:val="ListParagraph"/>
+        <w:bidi/>
+        <w:ind w:left="1440"/>
+        <w:rPr>
+          <w:rFonts w:hint="cs"/>
+          <w:rtl/>
+          <w:lang w:bidi="he-IL"/>
+        </w:rPr>
+      </w:pPr>
+      <w:r>
+        <w:rPr>
+          <w:noProof/>
+          <w:lang w:bidi="he-IL"/>
+        </w:rPr>
+        <w:drawing>
+          <wp:inline distT="0" distB="0" distL="0" distR="0" wp14:anchorId="214A1DCF" wp14:editId="00207606">
+            <wp:extent cx="2089658" cy="2749550"/>
+            <wp:effectExtent l="0" t="0" r="6350" b="0"/>
+            <wp:docPr id="4" name="Picture 4"/>
+            <wp:cNvGraphicFramePr>
+              <a:graphicFrameLocks xmlns:a="http://schemas.openxmlformats.org/drawingml/2006/main" noChangeAspect="1"/>
+            </wp:cNvGraphicFramePr>
+            <a:graphic xmlns:a="http://schemas.openxmlformats.org/drawingml/2006/main">
+              <a:graphicData uri="http://schemas.openxmlformats.org/drawingml/2006/picture">
+                <pic:pic xmlns:pic="http://schemas.openxmlformats.org/drawingml/2006/picture">
+                  <pic:nvPicPr>
+                    <pic:cNvPr id="1" name=""/>
+                    <pic:cNvPicPr/>
+                  </pic:nvPicPr>
+                  <pic:blipFill rotWithShape="1">
+                    <a:blip r:embed="rId8"/>
+                    <a:srcRect l="40598" t="51106" r="51282" b="29313"/>
+                    <a:stretch/>
+                  </pic:blipFill>
+                  <pic:spPr bwMode="auto">
+                    <a:xfrm>
+                      <a:off x="0" y="0"/>
+                      <a:ext cx="2098347" cy="2760983"/>
+                    </a:xfrm>
+                    <a:prstGeom prst="rect">
+                      <a:avLst/>
+                    </a:prstGeom>
+                    <a:ln>
+                      <a:noFill/>
+                    </a:ln>
+                    <a:extLst>
+                      <a:ext uri="{53640926-AAD7-44D8-BBD7-CCE9431645EC}">
+                        <a14:shadowObscured xmlns:a14="http://schemas.microsoft.com/office/drawing/2010/main"/>
+                      </a:ext>
+                    </a:extLst>
+                  </pic:spPr>
+                </pic:pic>
+              </a:graphicData>
+            </a:graphic>
+          </wp:inline>
+        </w:drawing>
+      </w:r>
+    </w:p>
+    <w:p>
+      <w:pPr>
+        <w:pStyle w:val="ListParagraph"/>
+        <w:numPr>
+          <w:ilvl w:val="0"/>
+          <w:numId w:val="1"/>
+        </w:numPr>
+        <w:bidi/>
+        <w:rPr>
+          <w:rtl/>
+          <w:lang w:bidi="he-IL"/>
+        </w:rPr>
+      </w:pPr>
+      <w:r>
+        <w:rPr>
+          <w:rFonts w:hint="cs"/>
+          <w:rtl/>
+          <w:lang w:bidi="he-IL"/>
+        </w:rPr>
+        <w:lastRenderedPageBreak/>
+        <w:t>פיצ'ר הכולל מספר הקשתות היוצאות / הנכנסות ממילה מסויימת?</w:t>
+      </w:r>
+    </w:p>
+    <w:p>
+      <w:pPr>
+        <w:pStyle w:val="ListParagraph"/>
+        <w:numPr>
+          <w:ilvl w:val="0"/>
+          <w:numId w:val="1"/>
+        </w:numPr>
+        <w:bidi/>
+        <w:rPr>
+          <w:lang w:bidi="he-IL"/>
+        </w:rPr>
+      </w:pPr>
+      <w:r>
+        <w:rPr>
+          <w:rFonts w:hint="cs"/>
+          <w:rtl/>
+          <w:lang w:bidi="he-IL"/>
+        </w:rPr>
+        <w:t>בדיקה לגבי רצף של מילים המתחילות באותיות גדולות (אם 2 המילים מיודעות והן במרחק 1, והיא לא הראשונה בטקסט, הרי ש</w:t>
+      </w:r>
+      <w:r>
+        <w:rPr>
+          <w:rFonts w:hint="cs"/>
+          <w:rtl/>
+          <w:lang w:bidi="he-IL"/>
+        </w:rPr>
+        <w:t>יש ביניהן בד"כ קשר, כמו כאן:</w:t>
+      </w:r>
+      <w:r>
+        <w:rPr>
+          <w:noProof/>
+          <w:rtl/>
+          <w:lang w:bidi="he-IL"/>
+        </w:rPr>
+        <w:drawing>
+          <wp:inline distT="0" distB="0" distL="0" distR="0">
+            <wp:extent cx="977900" cy="381000"/>
+            <wp:effectExtent l="0" t="0" r="0" b="0"/>
+            <wp:docPr id="2" name="Picture 2"/>
+            <wp:cNvGraphicFramePr>
+              <a:graphicFrameLocks xmlns:a="http://schemas.openxmlformats.org/drawingml/2006/main" noChangeAspect="1"/>
+            </wp:cNvGraphicFramePr>
+            <a:graphic xmlns:a="http://schemas.openxmlformats.org/drawingml/2006/main">
+              <a:graphicData uri="http://schemas.openxmlformats.org/drawingml/2006/picture">
+                <pic:pic xmlns:pic="http://schemas.openxmlformats.org/drawingml/2006/picture">
+                  <pic:nvPicPr>
+                    <pic:cNvPr id="0" name="Picture 2"/>
+                    <pic:cNvPicPr>
+                      <a:picLocks noChangeAspect="1" noChangeArrowheads="1"/>
+                    </pic:cNvPicPr>
+                  </pic:nvPicPr>
+                  <pic:blipFill rotWithShape="1">
+                    <a:blip r:embed="rId9">
+                      <a:extLst>
+                        <a:ext uri="{28A0092B-C50C-407E-A947-70E740481C1C}">
+                          <a14:useLocalDpi xmlns:a14="http://schemas.microsoft.com/office/drawing/2010/main" val="0"/>
+                        </a:ext>
+                      </a:extLst>
+                    </a:blip>
+                    <a:srcRect l="5521"/>
+                    <a:stretch/>
+                  </pic:blipFill>
+                  <pic:spPr bwMode="auto">
+                    <a:xfrm>
+                      <a:off x="0" y="0"/>
+                      <a:ext cx="977900" cy="381000"/>
+                    </a:xfrm>
+                    <a:prstGeom prst="rect">
+                      <a:avLst/>
+                    </a:prstGeom>
+                    <a:noFill/>
+                    <a:ln>
+                      <a:noFill/>
+                    </a:ln>
+                    <a:extLst>
+                      <a:ext uri="{53640926-AAD7-44D8-BBD7-CCE9431645EC}">
+                        <a14:shadowObscured xmlns:a14="http://schemas.microsoft.com/office/drawing/2010/main"/>
+                      </a:ext>
+                    </a:extLst>
+                  </pic:spPr>
+                </pic:pic>
+              </a:graphicData>
+            </a:graphic>
+          </wp:inline>
+        </w:drawing>
+      </w:r>
+      <w:r>
+        <w:rPr>
+          <w:rFonts w:hint="cs"/>
+          <w:rtl/>
+          <w:lang w:bidi="he-IL"/>
+        </w:rPr>
+        <w:t>)</w:t>
+      </w:r>
+    </w:p>
+    <w:p>
+      <w:pPr>
+        <w:pStyle w:val="ListParagraph"/>
+        <w:numPr>
+          <w:ilvl w:val="0"/>
+          <w:numId w:val="1"/>
+        </w:numPr>
+        <w:bidi/>
+        <w:rPr>
+          <w:lang w:bidi="he-IL"/>
+        </w:rPr>
+      </w:pPr>
+      <w:r>
+        <w:rPr>
+          <w:rFonts w:hint="cs"/>
+          <w:rtl/>
+          <w:lang w:bidi="he-IL"/>
+        </w:rPr>
         <w:t xml:space="preserve">ידע ספציפי לגבי מילים מסויימות </w:t>
       </w:r>
       <w:r>
@@ -240,61 +803,175 @@
     </w:p>
     <w:p>
       <w:pPr>
-        <w:bidi/>
-        <w:rPr>
-          <w:rtl/>
-          <w:lang w:bidi="he-IL"/>
-        </w:rPr>
-      </w:pPr>
-    </w:p>
-    <w:p>
-      <w:pPr>
-        <w:bidi/>
-        <w:rPr>
-          <w:rFonts w:hint="cs"/>
-          <w:rtl/>
-          <w:lang w:bidi="he-IL"/>
-        </w:rPr>
-      </w:pPr>
-      <w:r>
-        <w:rPr>
-          <w:rFonts w:hint="cs"/>
-          <w:rtl/>
-          <w:lang w:bidi="he-IL"/>
-        </w:rPr>
-        <w:t>האם להוסיף "</w:t>
-      </w:r>
-      <w:r>
-        <w:rPr>
-          <w:lang w:bidi="he-IL"/>
-        </w:rPr>
-        <w:t>hard coded</w:t>
-      </w:r>
-      <w:r>
-        <w:rPr>
-          <w:rFonts w:hint="cs"/>
-          <w:rtl/>
-          <w:lang w:bidi="he-IL"/>
-        </w:rPr>
-        <w:t>" נקודה כך שהאבא שלה הוא זה שה-</w:t>
-      </w:r>
-      <w:r>
-        <w:rPr>
-          <w:rFonts w:hint="cs"/>
-          <w:lang w:bidi="he-IL"/>
-        </w:rPr>
-        <w:t>ROOT</w:t>
-      </w:r>
-      <w:r>
-        <w:rPr>
-          <w:rFonts w:hint="cs"/>
-          <w:rtl/>
-          <w:lang w:bidi="he-IL"/>
-        </w:rPr>
-        <w:t xml:space="preserve"> מצביע עליו?</w:t>
+        <w:pStyle w:val="ListParagraph"/>
+        <w:numPr>
+          <w:ilvl w:val="0"/>
+          <w:numId w:val="1"/>
+        </w:numPr>
+        <w:bidi/>
+        <w:rPr>
+          <w:lang w:bidi="he-IL"/>
+        </w:rPr>
+      </w:pPr>
+      <w:r>
+        <w:rPr>
+          <w:rFonts w:hint="cs"/>
+          <w:rtl/>
+          <w:lang w:bidi="he-IL"/>
+        </w:rPr>
+        <w:t>שימוש בסופיות יחד עם מרחק המילה?</w:t>
+      </w:r>
+      <w:r>
+        <w:rPr>
+          <w:rFonts w:hint="cs"/>
+          <w:rtl/>
+          <w:lang w:bidi="he-IL"/>
+        </w:rPr>
+        <w:t xml:space="preserve"> (אולי רק לבחור מראש סופיות שאנחנו מכירים על סמך היוריסטיקה? אחרת יכולות להיווצר המון פיצ'רים...</w:t>
       </w:r>
       <w:bookmarkStart w:id="0" w:name="_GoBack"/>
       <w:bookmarkEnd w:id="0"/>
+      <w:r>
+        <w:rPr>
+          <w:rFonts w:hint="cs"/>
+          <w:rtl/>
+          <w:lang w:bidi="he-IL"/>
+        </w:rPr>
+        <w:t xml:space="preserve">) </w:t>
+      </w:r>
+    </w:p>
+    <w:p>
+      <w:pPr>
+        <w:pStyle w:val="ListParagraph"/>
+        <w:numPr>
+          <w:ilvl w:val="1"/>
+          <w:numId w:val="1"/>
+        </w:numPr>
+        <w:bidi/>
+        <w:rPr>
+          <w:lang w:bidi="he-IL"/>
+        </w:rPr>
+      </w:pPr>
+      <w:r>
+        <w:rPr>
+          <w:rFonts w:hint="cs"/>
+          <w:rtl/>
+          <w:lang w:bidi="he-IL"/>
+        </w:rPr>
+        <w:t xml:space="preserve">הסיבה: לדוגמה </w:t>
+      </w:r>
+      <w:r>
+        <w:rPr>
+          <w:lang w:bidi="he-IL"/>
+        </w:rPr>
+        <w:t>lovely girl</w:t>
+      </w:r>
+      <w:r>
+        <w:rPr>
+          <w:rFonts w:hint="cs"/>
+          <w:rtl/>
+          <w:lang w:bidi="he-IL"/>
+        </w:rPr>
+        <w:t>, ברור ש-</w:t>
+      </w:r>
+      <w:r>
+        <w:rPr>
+          <w:lang w:bidi="he-IL"/>
+        </w:rPr>
+        <w:t>ly</w:t>
+      </w:r>
+      <w:r>
+        <w:rPr>
+          <w:rFonts w:hint="cs"/>
+          <w:rtl/>
+          <w:lang w:bidi="he-IL"/>
+        </w:rPr>
+        <w:t xml:space="preserve"> יתן קשר חזק למילה שאחרי. כנ"ל עבור </w:t>
+      </w:r>
+      <w:r>
+        <w:rPr>
+          <w:lang w:bidi="he-IL"/>
+        </w:rPr>
+        <w:t>loveable girl</w:t>
+      </w:r>
+      <w:r>
+        <w:rPr>
+          <w:rFonts w:hint="cs"/>
+          <w:rtl/>
+          <w:lang w:bidi="he-IL"/>
+        </w:rPr>
+        <w:t xml:space="preserve"> או </w:t>
+      </w:r>
+      <w:r>
+        <w:rPr>
+          <w:lang w:bidi="he-IL"/>
+        </w:rPr>
+        <w:t>industrial ares</w:t>
+      </w:r>
+      <w:r>
+        <w:rPr>
+          <w:rFonts w:hint="cs"/>
+          <w:rtl/>
+          <w:lang w:bidi="he-IL"/>
+        </w:rPr>
+        <w:t>.</w:t>
+      </w:r>
+    </w:p>
+    <w:p>
+      <w:pPr>
+        <w:bidi/>
+        <w:rPr>
+          <w:rtl/>
+          <w:lang w:bidi="he-IL"/>
+        </w:rPr>
+      </w:pPr>
+    </w:p>
+    <w:p>
+      <w:pPr>
+        <w:bidi/>
+        <w:rPr>
+          <w:rFonts w:hint="cs"/>
+          <w:rtl/>
+          <w:lang w:bidi="he-IL"/>
+        </w:rPr>
+      </w:pPr>
+      <w:r>
+        <w:rPr>
+          <w:rFonts w:hint="cs"/>
+          <w:rtl/>
+          <w:lang w:bidi="he-IL"/>
+        </w:rPr>
+        <w:t>האם להוסיף "</w:t>
+      </w:r>
+      <w:r>
+        <w:rPr>
+          <w:lang w:bidi="he-IL"/>
+        </w:rPr>
+        <w:t>hard coded</w:t>
+      </w:r>
+      <w:r>
+        <w:rPr>
+          <w:rFonts w:hint="cs"/>
+          <w:rtl/>
+          <w:lang w:bidi="he-IL"/>
+        </w:rPr>
+        <w:t>" נקודה כך שהאבא שלה הוא זה שה-</w:t>
+      </w:r>
+      <w:r>
+        <w:rPr>
+          <w:rFonts w:hint="cs"/>
+          <w:lang w:bidi="he-IL"/>
+        </w:rPr>
+        <w:t>ROOT</w:t>
+      </w:r>
+      <w:r>
+        <w:rPr>
+          <w:rFonts w:hint="cs"/>
+          <w:rtl/>
+          <w:lang w:bidi="he-IL"/>
+        </w:rPr>
+        <w:t xml:space="preserve"> מצביע עליו?</w:t>
+      </w:r>
     </w:p>
     <w:p>
       <w:pPr>
@@ -855,6 +1532,17 @@
       <w:contextualSpacing/>
     </w:pPr>
   </w:style>
+  <w:style w:type="character" w:styleId="Hyperlink">
+    <w:name w:val="Hyperlink"/>
+    <w:basedOn w:val="DefaultParagraphFont"/>
+    <w:uiPriority w:val="99"/>
+    <w:unhideWhenUsed/>
+    <w:rsid w:val="00031937"/>
+    <w:rPr>
+      <w:color w:val="0563C1" w:themeColor="hyperlink"/>
+      <w:u w:val="single"/>
+    </w:rPr>
+  </w:style>
 </w:styles>
 </file>
 

</xml_diff>